<commit_message>
updated GDD, Bib, and credits
</commit_message>
<xml_diff>
--- a/Bibliography_References/Bibliography.docx
+++ b/Bibliography_References/Bibliography.docx
@@ -215,31 +215,6 @@
         <w:spacing w:after="0" w:line="480" w:lineRule="auto"/>
       </w:pPr>
       <w:r>
-        <w:t xml:space="preserve">Thirslund, A. [Brackeys]. (2020, February 9). How to make a HEALTH BAR in Unity! [Video file]. Retrieved </w:t>
-      </w:r>
-    </w:p>
-    <w:p>
-      <w:pPr>
-        <w:spacing w:after="0" w:line="480" w:lineRule="auto"/>
-      </w:pPr>
-      <w:r>
-        <w:tab/>
-      </w:r>
-      <w:r>
-        <w:t>f</w:t>
-      </w:r>
-      <w:r>
-        <w:t xml:space="preserve">rom </w:t>
-      </w:r>
-      <w:r>
-        <w:t>https://www.youtube.com/watch?v=BLfNP4Sc_iA</w:t>
-      </w:r>
-    </w:p>
-    <w:p>
-      <w:pPr>
-        <w:spacing w:after="0" w:line="480" w:lineRule="auto"/>
-      </w:pPr>
-      <w:r>
         <w:t xml:space="preserve">Thirslund, A. [Brackeys]. (2019, October 27). FIRST PERSON MOVEMENT in Unity – FPS Controller [Video </w:t>
       </w:r>
     </w:p>
@@ -340,7 +315,15 @@
           <w:sz w:val="24"/>
           <w:szCs w:val="24"/>
         </w:rPr>
-        <w:t>Gameover / credits theme – Written and produced by Kyle O’Dell</w:t>
+        <w:t>C</w:t>
+      </w:r>
+      <w:r>
+        <w:rPr>
+          <w:rFonts w:ascii="Times New Roman" w:hAnsi="Times New Roman" w:cs="Times New Roman"/>
+          <w:sz w:val="24"/>
+          <w:szCs w:val="24"/>
+        </w:rPr>
+        <w:t>redits theme – Written and produced by Kyle O’Dell</w:t>
       </w:r>
     </w:p>
     <w:p>
@@ -376,7 +359,23 @@
           <w:sz w:val="24"/>
           <w:szCs w:val="24"/>
         </w:rPr>
-        <w:t>Second level theme – Written and produced by Kyle O’Dell</w:t>
+        <w:t>Second level theme</w:t>
+      </w:r>
+      <w:r>
+        <w:rPr>
+          <w:rFonts w:ascii="Times New Roman" w:hAnsi="Times New Roman" w:cs="Times New Roman"/>
+          <w:sz w:val="24"/>
+          <w:szCs w:val="24"/>
+        </w:rPr>
+        <w:t xml:space="preserve"> / GameOver track</w:t>
+      </w:r>
+      <w:r>
+        <w:rPr>
+          <w:rFonts w:ascii="Times New Roman" w:hAnsi="Times New Roman" w:cs="Times New Roman"/>
+          <w:sz w:val="24"/>
+          <w:szCs w:val="24"/>
+        </w:rPr>
+        <w:t xml:space="preserve"> – Written and produced by Kyle O’Dell</w:t>
       </w:r>
     </w:p>
     <w:p>
@@ -440,24 +439,7 @@
           <w:sz w:val="24"/>
           <w:szCs w:val="24"/>
         </w:rPr>
-        <w:t>Player death sounds – recorded by Kyle O’Dell</w:t>
-      </w:r>
-    </w:p>
-    <w:p>
-      <w:pPr>
-        <w:spacing w:after="0" w:line="480" w:lineRule="auto"/>
-        <w:rPr>
-          <w:rFonts w:ascii="Times New Roman" w:hAnsi="Times New Roman" w:cs="Times New Roman"/>
-          <w:sz w:val="24"/>
-          <w:szCs w:val="24"/>
-        </w:rPr>
-      </w:pPr>
-      <w:r>
-        <w:rPr>
-          <w:rFonts w:ascii="Times New Roman" w:hAnsi="Times New Roman" w:cs="Times New Roman"/>
-          <w:sz w:val="24"/>
-          <w:szCs w:val="24"/>
-        </w:rPr>
+        <w:lastRenderedPageBreak/>
         <w:t>Player hit sounds – recorded by Kyle O’Dell</w:t>
       </w:r>
     </w:p>
@@ -476,115 +458,93 @@
           <w:sz w:val="24"/>
           <w:szCs w:val="24"/>
         </w:rPr>
-        <w:t>Enemy death sounds – recorded by Kyle O’Dell</w:t>
-      </w:r>
-    </w:p>
-    <w:p>
-      <w:pPr>
-        <w:spacing w:after="0" w:line="480" w:lineRule="auto"/>
-        <w:rPr>
-          <w:rFonts w:ascii="Times New Roman" w:hAnsi="Times New Roman" w:cs="Times New Roman"/>
-          <w:sz w:val="24"/>
-          <w:szCs w:val="24"/>
-        </w:rPr>
-      </w:pPr>
-      <w:r>
-        <w:rPr>
-          <w:rFonts w:ascii="Times New Roman" w:hAnsi="Times New Roman" w:cs="Times New Roman"/>
-          <w:sz w:val="24"/>
-          <w:szCs w:val="24"/>
-        </w:rPr>
-        <w:t>Captain Cah’s voice – Kyle O’Dell</w:t>
-      </w:r>
-    </w:p>
-    <w:p>
-      <w:pPr>
-        <w:spacing w:after="0" w:line="480" w:lineRule="auto"/>
-        <w:rPr>
-          <w:rFonts w:ascii="Times New Roman" w:hAnsi="Times New Roman" w:cs="Times New Roman"/>
-          <w:sz w:val="24"/>
-          <w:szCs w:val="24"/>
-        </w:rPr>
-      </w:pPr>
-      <w:r>
-        <w:rPr>
-          <w:rFonts w:ascii="Times New Roman" w:hAnsi="Times New Roman" w:cs="Times New Roman"/>
-          <w:sz w:val="24"/>
-          <w:szCs w:val="24"/>
-        </w:rPr>
-        <w:t>Jumping Sound – recorded by Kyle O’Dell</w:t>
-      </w:r>
-    </w:p>
-    <w:p>
-      <w:pPr>
-        <w:spacing w:after="0" w:line="480" w:lineRule="auto"/>
-        <w:rPr>
-          <w:rFonts w:ascii="Times New Roman" w:hAnsi="Times New Roman" w:cs="Times New Roman"/>
-          <w:sz w:val="24"/>
-          <w:szCs w:val="24"/>
-        </w:rPr>
-      </w:pPr>
-      <w:r>
-        <w:rPr>
-          <w:rFonts w:ascii="Times New Roman" w:hAnsi="Times New Roman" w:cs="Times New Roman"/>
-          <w:sz w:val="24"/>
-          <w:szCs w:val="24"/>
-        </w:rPr>
-        <w:t>Green Light Activation sound – recorded by Kyle O’Dell</w:t>
-      </w:r>
-    </w:p>
-    <w:p>
-      <w:pPr>
-        <w:spacing w:after="0" w:line="480" w:lineRule="auto"/>
-        <w:rPr>
-          <w:rFonts w:ascii="Times New Roman" w:hAnsi="Times New Roman" w:cs="Times New Roman"/>
-          <w:sz w:val="24"/>
-          <w:szCs w:val="24"/>
-        </w:rPr>
-      </w:pPr>
-      <w:r>
-        <w:rPr>
-          <w:rFonts w:ascii="Times New Roman" w:hAnsi="Times New Roman" w:cs="Times New Roman"/>
-          <w:sz w:val="24"/>
-          <w:szCs w:val="24"/>
-        </w:rPr>
-        <w:t>Running water sound – recorded by Kyle O’Dell</w:t>
-      </w:r>
-    </w:p>
-    <w:p>
-      <w:pPr>
-        <w:spacing w:after="0" w:line="480" w:lineRule="auto"/>
-        <w:rPr>
-          <w:rFonts w:ascii="Times New Roman" w:hAnsi="Times New Roman" w:cs="Times New Roman"/>
-          <w:sz w:val="24"/>
-          <w:szCs w:val="24"/>
-        </w:rPr>
-      </w:pPr>
-      <w:r>
-        <w:rPr>
-          <w:rFonts w:ascii="Times New Roman" w:hAnsi="Times New Roman" w:cs="Times New Roman"/>
-          <w:sz w:val="24"/>
-          <w:szCs w:val="24"/>
-        </w:rPr>
-        <w:t>Gun shooting sound – recorded by Kyle O’Dell</w:t>
-      </w:r>
-    </w:p>
-    <w:p>
-      <w:pPr>
-        <w:spacing w:after="0" w:line="480" w:lineRule="auto"/>
-        <w:rPr>
-          <w:rFonts w:ascii="Times New Roman" w:hAnsi="Times New Roman" w:cs="Times New Roman"/>
-          <w:sz w:val="24"/>
-          <w:szCs w:val="24"/>
-        </w:rPr>
-      </w:pPr>
-      <w:r>
-        <w:rPr>
-          <w:rFonts w:ascii="Times New Roman" w:hAnsi="Times New Roman" w:cs="Times New Roman"/>
-          <w:sz w:val="24"/>
-          <w:szCs w:val="24"/>
-        </w:rPr>
-        <w:t>Gaining health sound – recorded by Kyle O’Dell</w:t>
+        <w:t>Boss</w:t>
+      </w:r>
+      <w:r>
+        <w:rPr>
+          <w:rFonts w:ascii="Times New Roman" w:hAnsi="Times New Roman" w:cs="Times New Roman"/>
+          <w:sz w:val="24"/>
+          <w:szCs w:val="24"/>
+        </w:rPr>
+        <w:t xml:space="preserve"> death sounds – recorded by Kyle O’Dell</w:t>
+      </w:r>
+    </w:p>
+    <w:p>
+      <w:pPr>
+        <w:spacing w:after="0" w:line="480" w:lineRule="auto"/>
+        <w:rPr>
+          <w:rFonts w:ascii="Times New Roman" w:hAnsi="Times New Roman" w:cs="Times New Roman"/>
+          <w:sz w:val="24"/>
+          <w:szCs w:val="24"/>
+        </w:rPr>
+      </w:pPr>
+      <w:r>
+        <w:rPr>
+          <w:rFonts w:ascii="Times New Roman" w:hAnsi="Times New Roman" w:cs="Times New Roman"/>
+          <w:sz w:val="24"/>
+          <w:szCs w:val="24"/>
+        </w:rPr>
+        <w:t>Torch</w:t>
+      </w:r>
+      <w:r>
+        <w:rPr>
+          <w:rFonts w:ascii="Times New Roman" w:hAnsi="Times New Roman" w:cs="Times New Roman"/>
+          <w:sz w:val="24"/>
+          <w:szCs w:val="24"/>
+        </w:rPr>
+        <w:t xml:space="preserve"> Activation sound – recorded by Kyle O’Dell</w:t>
+      </w:r>
+    </w:p>
+    <w:p>
+      <w:pPr>
+        <w:spacing w:after="0" w:line="480" w:lineRule="auto"/>
+        <w:rPr>
+          <w:rFonts w:ascii="Times New Roman" w:hAnsi="Times New Roman" w:cs="Times New Roman"/>
+          <w:sz w:val="24"/>
+          <w:szCs w:val="24"/>
+        </w:rPr>
+      </w:pPr>
+      <w:r>
+        <w:rPr>
+          <w:rFonts w:ascii="Times New Roman" w:hAnsi="Times New Roman" w:cs="Times New Roman"/>
+          <w:sz w:val="24"/>
+          <w:szCs w:val="24"/>
+        </w:rPr>
+        <w:t>Waterfall</w:t>
+      </w:r>
+      <w:r>
+        <w:rPr>
+          <w:rFonts w:ascii="Times New Roman" w:hAnsi="Times New Roman" w:cs="Times New Roman"/>
+          <w:sz w:val="24"/>
+          <w:szCs w:val="24"/>
+        </w:rPr>
+        <w:t xml:space="preserve"> sound – recorded by Kyle O’Dell</w:t>
+      </w:r>
+    </w:p>
+    <w:p>
+      <w:pPr>
+        <w:spacing w:after="0" w:line="480" w:lineRule="auto"/>
+        <w:rPr>
+          <w:rFonts w:ascii="Times New Roman" w:hAnsi="Times New Roman" w:cs="Times New Roman"/>
+          <w:sz w:val="24"/>
+          <w:szCs w:val="24"/>
+        </w:rPr>
+      </w:pPr>
+      <w:r>
+        <w:rPr>
+          <w:rFonts w:ascii="Times New Roman" w:hAnsi="Times New Roman" w:cs="Times New Roman"/>
+          <w:sz w:val="24"/>
+          <w:szCs w:val="24"/>
+        </w:rPr>
+        <w:t>Picking up orb sound</w:t>
+      </w:r>
+      <w:r>
+        <w:rPr>
+          <w:rFonts w:ascii="Times New Roman" w:hAnsi="Times New Roman" w:cs="Times New Roman"/>
+          <w:sz w:val="24"/>
+          <w:szCs w:val="24"/>
+        </w:rPr>
+        <w:t xml:space="preserve"> – recorded by Kyle O’Dell</w:t>
       </w:r>
     </w:p>
     <w:p>
@@ -667,6 +627,42 @@
           <w:szCs w:val="24"/>
         </w:rPr>
         <w:t>Orbs – Made by Kyle O’Dell using Unity</w:t>
+      </w:r>
+    </w:p>
+    <w:p>
+      <w:pPr>
+        <w:spacing w:after="0" w:line="480" w:lineRule="auto"/>
+        <w:rPr>
+          <w:rFonts w:ascii="Times New Roman" w:hAnsi="Times New Roman" w:cs="Times New Roman"/>
+          <w:sz w:val="24"/>
+          <w:szCs w:val="24"/>
+        </w:rPr>
+      </w:pPr>
+      <w:r>
+        <w:rPr>
+          <w:rFonts w:ascii="Times New Roman" w:hAnsi="Times New Roman" w:cs="Times New Roman"/>
+          <w:sz w:val="24"/>
+          <w:szCs w:val="24"/>
+        </w:rPr>
+        <w:t>Hippity – Made by Kyle O’Dell using Unity</w:t>
+      </w:r>
+    </w:p>
+    <w:p>
+      <w:pPr>
+        <w:spacing w:after="0" w:line="480" w:lineRule="auto"/>
+        <w:rPr>
+          <w:rFonts w:ascii="Times New Roman" w:hAnsi="Times New Roman" w:cs="Times New Roman"/>
+          <w:sz w:val="24"/>
+          <w:szCs w:val="24"/>
+        </w:rPr>
+      </w:pPr>
+      <w:r>
+        <w:rPr>
+          <w:rFonts w:ascii="Times New Roman" w:hAnsi="Times New Roman" w:cs="Times New Roman"/>
+          <w:sz w:val="24"/>
+          <w:szCs w:val="24"/>
+        </w:rPr>
+        <w:t>Mini-Enemies – Made by Kyle O’Dell using Unity</w:t>
       </w:r>
     </w:p>
     <w:p>
@@ -799,7 +795,6 @@
           <w:sz w:val="24"/>
           <w:szCs w:val="24"/>
         </w:rPr>
-        <w:lastRenderedPageBreak/>
         <w:t>Kyle Mc</w:t>
       </w:r>
       <w:r>
@@ -834,114 +829,6 @@
           <w:sz w:val="24"/>
           <w:szCs w:val="24"/>
         </w:rPr>
-        <w:t>Maria Jose Molina Sanchez O’Dell</w:t>
-      </w:r>
-    </w:p>
-    <w:p>
-      <w:pPr>
-        <w:spacing w:after="0" w:line="480" w:lineRule="auto"/>
-        <w:rPr>
-          <w:rFonts w:ascii="Times New Roman" w:hAnsi="Times New Roman" w:cs="Times New Roman"/>
-          <w:sz w:val="24"/>
-          <w:szCs w:val="24"/>
-        </w:rPr>
-      </w:pPr>
-      <w:r>
-        <w:rPr>
-          <w:rFonts w:ascii="Times New Roman" w:hAnsi="Times New Roman" w:cs="Times New Roman"/>
-          <w:sz w:val="24"/>
-          <w:szCs w:val="24"/>
-        </w:rPr>
-        <w:t>Michael Scott</w:t>
-      </w:r>
-    </w:p>
-    <w:p>
-      <w:pPr>
-        <w:spacing w:after="0" w:line="480" w:lineRule="auto"/>
-        <w:rPr>
-          <w:rFonts w:ascii="Times New Roman" w:hAnsi="Times New Roman" w:cs="Times New Roman"/>
-          <w:sz w:val="24"/>
-          <w:szCs w:val="24"/>
-        </w:rPr>
-      </w:pPr>
-      <w:r>
-        <w:rPr>
-          <w:rFonts w:ascii="Times New Roman" w:hAnsi="Times New Roman" w:cs="Times New Roman"/>
-          <w:sz w:val="24"/>
-          <w:szCs w:val="24"/>
-        </w:rPr>
-        <w:t>Nathan Lehenbauer</w:t>
-      </w:r>
-    </w:p>
-    <w:p>
-      <w:pPr>
-        <w:spacing w:after="0" w:line="480" w:lineRule="auto"/>
-        <w:rPr>
-          <w:rFonts w:ascii="Times New Roman" w:hAnsi="Times New Roman" w:cs="Times New Roman"/>
-          <w:sz w:val="24"/>
-          <w:szCs w:val="24"/>
-        </w:rPr>
-      </w:pPr>
-      <w:r>
-        <w:rPr>
-          <w:rFonts w:ascii="Times New Roman" w:hAnsi="Times New Roman" w:cs="Times New Roman"/>
-          <w:sz w:val="24"/>
-          <w:szCs w:val="24"/>
-        </w:rPr>
-        <w:t>Nhat Ho</w:t>
-      </w:r>
-    </w:p>
-    <w:p>
-      <w:pPr>
-        <w:spacing w:after="0" w:line="480" w:lineRule="auto"/>
-        <w:rPr>
-          <w:rFonts w:ascii="Times New Roman" w:hAnsi="Times New Roman" w:cs="Times New Roman"/>
-          <w:sz w:val="24"/>
-          <w:szCs w:val="24"/>
-        </w:rPr>
-      </w:pPr>
-      <w:r>
-        <w:rPr>
-          <w:rFonts w:ascii="Times New Roman" w:hAnsi="Times New Roman" w:cs="Times New Roman"/>
-          <w:sz w:val="24"/>
-          <w:szCs w:val="24"/>
-        </w:rPr>
-        <w:t>Tim Backus</w:t>
-      </w:r>
-    </w:p>
-    <w:p>
-      <w:pPr>
-        <w:spacing w:after="0" w:line="480" w:lineRule="auto"/>
-        <w:rPr>
-          <w:rFonts w:ascii="Times New Roman" w:hAnsi="Times New Roman" w:cs="Times New Roman"/>
-          <w:sz w:val="24"/>
-          <w:szCs w:val="24"/>
-        </w:rPr>
-      </w:pPr>
-      <w:r>
-        <w:rPr>
-          <w:rFonts w:ascii="Times New Roman" w:hAnsi="Times New Roman" w:cs="Times New Roman"/>
-          <w:sz w:val="24"/>
-          <w:szCs w:val="24"/>
-        </w:rPr>
-        <w:t>Jamshid Aziz</w:t>
-      </w:r>
-    </w:p>
-    <w:p>
-      <w:pPr>
-        <w:spacing w:after="0" w:line="480" w:lineRule="auto"/>
-        <w:rPr>
-          <w:rFonts w:ascii="Times New Roman" w:hAnsi="Times New Roman" w:cs="Times New Roman"/>
-          <w:sz w:val="24"/>
-          <w:szCs w:val="24"/>
-        </w:rPr>
-      </w:pPr>
-      <w:r>
-        <w:rPr>
-          <w:rFonts w:ascii="Times New Roman" w:hAnsi="Times New Roman" w:cs="Times New Roman"/>
-          <w:sz w:val="24"/>
-          <w:szCs w:val="24"/>
-        </w:rPr>
         <w:t>Norm</w:t>
       </w:r>
       <w:r>
@@ -968,51 +855,7 @@
           <w:sz w:val="24"/>
           <w:szCs w:val="24"/>
         </w:rPr>
-        <w:t>Christopher Bradford</w:t>
-      </w:r>
-    </w:p>
-    <w:p>
-      <w:pPr>
-        <w:spacing w:after="0" w:line="480" w:lineRule="auto"/>
-        <w:rPr>
-          <w:rFonts w:ascii="Times New Roman" w:hAnsi="Times New Roman" w:cs="Times New Roman"/>
-          <w:sz w:val="24"/>
-          <w:szCs w:val="24"/>
-        </w:rPr>
-      </w:pPr>
-      <w:r>
-        <w:rPr>
-          <w:rFonts w:ascii="Times New Roman" w:hAnsi="Times New Roman" w:cs="Times New Roman"/>
-          <w:sz w:val="24"/>
-          <w:szCs w:val="24"/>
-        </w:rPr>
         <w:t>Michael Ruiz</w:t>
-      </w:r>
-    </w:p>
-    <w:p>
-      <w:pPr>
-        <w:spacing w:after="0" w:line="480" w:lineRule="auto"/>
-        <w:rPr>
-          <w:rFonts w:ascii="Times New Roman" w:hAnsi="Times New Roman" w:cs="Times New Roman"/>
-          <w:sz w:val="24"/>
-          <w:szCs w:val="24"/>
-        </w:rPr>
-      </w:pPr>
-      <w:r>
-        <w:rPr>
-          <w:rFonts w:ascii="Times New Roman" w:hAnsi="Times New Roman" w:cs="Times New Roman"/>
-          <w:sz w:val="24"/>
-          <w:szCs w:val="24"/>
-        </w:rPr>
-        <w:t>Ivan</w:t>
-      </w:r>
-      <w:r>
-        <w:rPr>
-          <w:rFonts w:ascii="Times New Roman" w:hAnsi="Times New Roman" w:cs="Times New Roman"/>
-          <w:sz w:val="24"/>
-          <w:szCs w:val="24"/>
-        </w:rPr>
-        <w:t xml:space="preserve"> Delgado</w:t>
       </w:r>
     </w:p>
     <w:sectPr>

</xml_diff>

<commit_message>
added three animations, added animation script, updated executables
</commit_message>
<xml_diff>
--- a/Bibliography_References/Bibliography.docx
+++ b/Bibliography_References/Bibliography.docx
@@ -159,6 +159,11 @@
       <w:pPr>
         <w:spacing w:after="0" w:line="480" w:lineRule="auto"/>
         <w:jc w:val="center"/>
+        <w:rPr>
+          <w:rFonts w:ascii="Times New Roman" w:hAnsi="Times New Roman" w:cs="Times New Roman"/>
+          <w:sz w:val="24"/>
+          <w:szCs w:val="24"/>
+        </w:rPr>
       </w:pPr>
       <w:r>
         <w:rPr>
@@ -174,60 +179,220 @@
     <w:p>
       <w:pPr>
         <w:spacing w:after="0" w:line="480" w:lineRule="auto"/>
-      </w:pPr>
-      <w:r>
-        <w:t>Thirslund, A. [Brackeys]. (2017, July 23). How to make a Dialogue System in Unity [Video file]. Retrieved</w:t>
+        <w:rPr>
+          <w:rFonts w:ascii="Times New Roman" w:hAnsi="Times New Roman" w:cs="Times New Roman"/>
+          <w:sz w:val="24"/>
+          <w:szCs w:val="24"/>
+        </w:rPr>
+      </w:pPr>
+      <w:r>
+        <w:rPr>
+          <w:rFonts w:ascii="Times New Roman" w:hAnsi="Times New Roman" w:cs="Times New Roman"/>
+          <w:sz w:val="24"/>
+          <w:szCs w:val="24"/>
+        </w:rPr>
+        <w:t>Thirslund, A. [Brackeys]. (2017, July 23). How to make a Dialogue System in Unity [Video</w:t>
       </w:r>
     </w:p>
     <w:p>
       <w:pPr>
         <w:spacing w:after="0" w:line="480" w:lineRule="auto"/>
         <w:ind w:firstLine="720"/>
-      </w:pPr>
-      <w:r>
-        <w:t xml:space="preserve">from </w:t>
-      </w:r>
-      <w:r>
-        <w:t>https://www.youtube.com/watch?v=_nRzoTzeyxU&amp;t=593s</w:t>
-      </w:r>
-    </w:p>
-    <w:p>
-      <w:pPr>
-        <w:spacing w:after="0" w:line="480" w:lineRule="auto"/>
-      </w:pPr>
-      <w:r>
-        <w:t>Thirslund, A. [Brackeys]. (2017, December 20). PAUSE MENU in Unity [Video file]. Retrieved from</w:t>
-      </w:r>
-    </w:p>
-    <w:p>
-      <w:pPr>
-        <w:spacing w:after="0" w:line="480" w:lineRule="auto"/>
-      </w:pPr>
-      <w:r>
-        <w:tab/>
-      </w:r>
-      <w:r>
+        <w:rPr>
+          <w:rFonts w:ascii="Times New Roman" w:hAnsi="Times New Roman" w:cs="Times New Roman"/>
+          <w:sz w:val="24"/>
+          <w:szCs w:val="24"/>
+        </w:rPr>
+      </w:pPr>
+      <w:r>
+        <w:rPr>
+          <w:rFonts w:ascii="Times New Roman" w:hAnsi="Times New Roman" w:cs="Times New Roman"/>
+          <w:sz w:val="24"/>
+          <w:szCs w:val="24"/>
+        </w:rPr>
+        <w:t>file]. Retrieved</w:t>
+      </w:r>
+      <w:r>
+        <w:rPr>
+          <w:rFonts w:ascii="Times New Roman" w:hAnsi="Times New Roman" w:cs="Times New Roman"/>
+          <w:sz w:val="24"/>
+          <w:szCs w:val="24"/>
+        </w:rPr>
+        <w:t xml:space="preserve"> </w:t>
+      </w:r>
+      <w:r>
+        <w:rPr>
+          <w:rFonts w:ascii="Times New Roman" w:hAnsi="Times New Roman" w:cs="Times New Roman"/>
+          <w:sz w:val="24"/>
+          <w:szCs w:val="24"/>
+        </w:rPr>
+        <w:t>from https://www.youtube.com/watch?v=_nRzoTzeyxU&amp;t=593s</w:t>
+      </w:r>
+    </w:p>
+    <w:p>
+      <w:pPr>
+        <w:spacing w:after="0" w:line="480" w:lineRule="auto"/>
+        <w:rPr>
+          <w:rFonts w:ascii="Times New Roman" w:hAnsi="Times New Roman" w:cs="Times New Roman"/>
+          <w:sz w:val="24"/>
+          <w:szCs w:val="24"/>
+        </w:rPr>
+      </w:pPr>
+      <w:r>
+        <w:rPr>
+          <w:rFonts w:ascii="Times New Roman" w:hAnsi="Times New Roman" w:cs="Times New Roman"/>
+          <w:sz w:val="24"/>
+          <w:szCs w:val="24"/>
+        </w:rPr>
+        <w:t>Thirslund, A. [Brackeys]. (2017, December 20). PAUSE MENU in Unity [Video file]. Retrieved</w:t>
+      </w:r>
+    </w:p>
+    <w:p>
+      <w:pPr>
+        <w:spacing w:after="0" w:line="480" w:lineRule="auto"/>
+        <w:ind w:firstLine="720"/>
+        <w:rPr>
+          <w:rFonts w:ascii="Times New Roman" w:hAnsi="Times New Roman" w:cs="Times New Roman"/>
+          <w:sz w:val="24"/>
+          <w:szCs w:val="24"/>
+        </w:rPr>
+      </w:pPr>
+      <w:r>
+        <w:rPr>
+          <w:rFonts w:ascii="Times New Roman" w:hAnsi="Times New Roman" w:cs="Times New Roman"/>
+          <w:sz w:val="24"/>
+          <w:szCs w:val="24"/>
+        </w:rPr>
+        <w:t>F</w:t>
+      </w:r>
+      <w:r>
+        <w:rPr>
+          <w:rFonts w:ascii="Times New Roman" w:hAnsi="Times New Roman" w:cs="Times New Roman"/>
+          <w:sz w:val="24"/>
+          <w:szCs w:val="24"/>
+        </w:rPr>
+        <w:t>rom</w:t>
+      </w:r>
+      <w:r>
+        <w:rPr>
+          <w:rFonts w:ascii="Times New Roman" w:hAnsi="Times New Roman" w:cs="Times New Roman"/>
+          <w:sz w:val="24"/>
+          <w:szCs w:val="24"/>
+        </w:rPr>
+        <w:t xml:space="preserve"> </w:t>
+      </w:r>
+      <w:r>
+        <w:rPr>
+          <w:rFonts w:ascii="Times New Roman" w:hAnsi="Times New Roman" w:cs="Times New Roman"/>
+          <w:sz w:val="24"/>
+          <w:szCs w:val="24"/>
+        </w:rPr>
         <w:t>https://www.youtube.com/watch?v=JivuXdrIHK0&amp;t=458s</w:t>
       </w:r>
     </w:p>
     <w:p>
       <w:pPr>
         <w:spacing w:after="0" w:line="480" w:lineRule="auto"/>
-      </w:pPr>
-      <w:r>
-        <w:t xml:space="preserve">Thirslund, A. [Brackeys]. (2019, October 27). FIRST PERSON MOVEMENT in Unity – FPS Controller [Video </w:t>
-      </w:r>
-    </w:p>
-    <w:p>
-      <w:pPr>
-        <w:spacing w:after="0" w:line="480" w:lineRule="auto"/>
-      </w:pPr>
-      <w:r>
-        <w:tab/>
-        <w:t xml:space="preserve">file]. Retrieved from </w:t>
-      </w:r>
-      <w:r>
-        <w:t>https://www.youtube.com/watch?v=_QajrabyTJc&amp;t=879s</w:t>
+        <w:rPr>
+          <w:rFonts w:ascii="Times New Roman" w:hAnsi="Times New Roman" w:cs="Times New Roman"/>
+          <w:sz w:val="24"/>
+          <w:szCs w:val="24"/>
+        </w:rPr>
+      </w:pPr>
+      <w:r>
+        <w:rPr>
+          <w:rFonts w:ascii="Times New Roman" w:hAnsi="Times New Roman" w:cs="Times New Roman"/>
+          <w:sz w:val="24"/>
+          <w:szCs w:val="24"/>
+        </w:rPr>
+        <w:t>Thirslund, A. [Brackeys]. (2019, October 27). FIRST PERSON MOVEMENT in Unity – FPS</w:t>
+      </w:r>
+    </w:p>
+    <w:p>
+      <w:pPr>
+        <w:spacing w:after="0" w:line="480" w:lineRule="auto"/>
+        <w:ind w:firstLine="720"/>
+        <w:rPr>
+          <w:rFonts w:ascii="Times New Roman" w:hAnsi="Times New Roman" w:cs="Times New Roman"/>
+          <w:sz w:val="24"/>
+          <w:szCs w:val="24"/>
+        </w:rPr>
+      </w:pPr>
+      <w:r>
+        <w:rPr>
+          <w:rFonts w:ascii="Times New Roman" w:hAnsi="Times New Roman" w:cs="Times New Roman"/>
+          <w:sz w:val="24"/>
+          <w:szCs w:val="24"/>
+        </w:rPr>
+        <w:t>Controller [Video file]. Retrieved fro</w:t>
+      </w:r>
+      <w:r>
+        <w:rPr>
+          <w:rFonts w:ascii="Times New Roman" w:hAnsi="Times New Roman" w:cs="Times New Roman"/>
+          <w:sz w:val="24"/>
+          <w:szCs w:val="24"/>
+        </w:rPr>
+        <w:t>m</w:t>
+      </w:r>
+    </w:p>
+    <w:p>
+      <w:pPr>
+        <w:spacing w:after="0" w:line="480" w:lineRule="auto"/>
+        <w:ind w:left="720"/>
+        <w:rPr>
+          <w:rFonts w:ascii="Times New Roman" w:hAnsi="Times New Roman" w:cs="Times New Roman"/>
+          <w:sz w:val="24"/>
+          <w:szCs w:val="24"/>
+        </w:rPr>
+      </w:pPr>
+      <w:hyperlink r:id="rId4" w:history="1">
+        <w:r>
+          <w:rPr>
+            <w:rStyle w:val="Hyperlink"/>
+            <w:rFonts w:ascii="Times New Roman" w:hAnsi="Times New Roman" w:cs="Times New Roman"/>
+            <w:sz w:val="24"/>
+            <w:szCs w:val="24"/>
+          </w:rPr>
+          <w:t>https://www.youtube.com/watch?v=_QajrabyTJc&amp;t=879s</w:t>
+        </w:r>
+      </w:hyperlink>
+    </w:p>
+    <w:p>
+      <w:pPr>
+        <w:spacing w:after="0" w:line="480" w:lineRule="auto"/>
+        <w:rPr>
+          <w:rFonts w:ascii="Times New Roman" w:hAnsi="Times New Roman" w:cs="Times New Roman"/>
+          <w:sz w:val="24"/>
+          <w:szCs w:val="24"/>
+        </w:rPr>
+      </w:pPr>
+      <w:r>
+        <w:rPr>
+          <w:rFonts w:ascii="Times New Roman" w:hAnsi="Times New Roman" w:cs="Times New Roman"/>
+          <w:sz w:val="24"/>
+          <w:szCs w:val="24"/>
+        </w:rPr>
+        <w:t>[Unity Technologies] (2019, November 15). Unity Particle Pack 5.x. Retrieved from</w:t>
+      </w:r>
+    </w:p>
+    <w:p>
+      <w:pPr>
+        <w:spacing w:after="0" w:line="480" w:lineRule="auto"/>
+        <w:ind w:left="720"/>
+        <w:rPr>
+          <w:rFonts w:ascii="Times New Roman" w:hAnsi="Times New Roman" w:cs="Times New Roman"/>
+          <w:sz w:val="24"/>
+          <w:szCs w:val="24"/>
+        </w:rPr>
+      </w:pPr>
+      <w:r>
+        <w:rPr>
+          <w:rFonts w:ascii="Times New Roman" w:hAnsi="Times New Roman" w:cs="Times New Roman"/>
+          <w:sz w:val="24"/>
+          <w:szCs w:val="24"/>
+          <w:bdr w:val="none" w:sz="0" w:space="0" w:color="auto" w:frame="1"/>
+        </w:rPr>
+        <w:t>https://assetstore.unity.com/packages/essentials/asset-packs/unity-particle-pack-5-x-73777</w:t>
       </w:r>
     </w:p>
     <w:p>
@@ -341,6 +506,7 @@
           <w:sz w:val="24"/>
           <w:szCs w:val="24"/>
         </w:rPr>
+        <w:lastRenderedPageBreak/>
         <w:t>First level theme – Written and produced by Kyle O’Dell</w:t>
       </w:r>
     </w:p>
@@ -439,7 +605,6 @@
           <w:sz w:val="24"/>
           <w:szCs w:val="24"/>
         </w:rPr>
-        <w:lastRenderedPageBreak/>
         <w:t>Player hit sounds – recorded by Kyle O’Dell</w:t>
       </w:r>
     </w:p>
@@ -777,6 +942,7 @@
           <w:sz w:val="24"/>
           <w:szCs w:val="24"/>
         </w:rPr>
+        <w:lastRenderedPageBreak/>
         <w:t>Play Testers</w:t>
       </w:r>
     </w:p>

</xml_diff>

<commit_message>
updated documentation, fixed invisable orb glitch
</commit_message>
<xml_diff>
--- a/Bibliography_References/Bibliography.docx
+++ b/Bibliography_References/Bibliography.docx
@@ -1022,6 +1022,24 @@
           <w:szCs w:val="24"/>
         </w:rPr>
         <w:t>Michael Ruiz</w:t>
+      </w:r>
+    </w:p>
+    <w:p>
+      <w:pPr>
+        <w:spacing w:after="0" w:line="480" w:lineRule="auto"/>
+        <w:rPr>
+          <w:rFonts w:ascii="Times New Roman" w:hAnsi="Times New Roman" w:cs="Times New Roman"/>
+          <w:sz w:val="24"/>
+          <w:szCs w:val="24"/>
+        </w:rPr>
+      </w:pPr>
+      <w:r>
+        <w:rPr>
+          <w:rFonts w:ascii="Times New Roman" w:hAnsi="Times New Roman" w:cs="Times New Roman"/>
+          <w:sz w:val="24"/>
+          <w:szCs w:val="24"/>
+        </w:rPr>
+        <w:t>Nathaniel Lehenbauer</w:t>
       </w:r>
     </w:p>
     <w:sectPr>

</xml_diff>